<commit_message>
Change revision date for clarity
</commit_message>
<xml_diff>
--- a/DVFD By-Laws -- January 13 2021 Official Version.docx
+++ b/DVFD By-Laws -- January 13 2021 Official Version.docx
@@ -184,7 +184,6 @@
                                   <w:dataBinding w:prefixMappings="xmlns:ns0='http://purl.org/dc/elements/1.1/' xmlns:ns1='http://schemas.openxmlformats.org/package/2006/metadata/core-properties' " w:xpath="/ns1:coreProperties[1]/ns0:creator[1]" w:storeItemID="{6C3C8BC8-F283-45AE-878A-BAB7291924A1}"/>
                                   <w:text/>
                                 </w:sdtPr>
-                                <w:sdtEndPr/>
                                 <w:sdtContent>
                                   <w:p>
                                     <w:pPr>
@@ -204,43 +203,7 @@
                                         <w:sz w:val="24"/>
                                         <w:szCs w:val="24"/>
                                       </w:rPr>
-                                      <w:t xml:space="preserve">January </w:t>
-                                    </w:r>
-                                    <w:r>
-                                      <w:rPr>
-                                        <w:caps/>
-                                        <w:color w:val="5F5F5F" w:themeColor="accent5"/>
-                                        <w:sz w:val="24"/>
-                                        <w:szCs w:val="24"/>
-                                      </w:rPr>
-                                      <w:t xml:space="preserve">13, </w:t>
-                                    </w:r>
-                                    <w:r>
-                                      <w:rPr>
-                                        <w:caps/>
-                                        <w:color w:val="5F5F5F" w:themeColor="accent5"/>
-                                        <w:sz w:val="24"/>
-                                        <w:szCs w:val="24"/>
-                                      </w:rPr>
-                                      <w:t>2021</w:t>
-                                    </w:r>
-                                    <w:r>
-                                      <w:rPr>
-                                        <w:caps/>
-                                        <w:color w:val="5F5F5F" w:themeColor="accent5"/>
-                                        <w:sz w:val="24"/>
-                                        <w:szCs w:val="24"/>
-                                      </w:rPr>
-                                      <w:t xml:space="preserve"> – </w:t>
-                                    </w:r>
-                                    <w:r>
-                                      <w:rPr>
-                                        <w:caps/>
-                                        <w:color w:val="5F5F5F" w:themeColor="accent5"/>
-                                        <w:sz w:val="24"/>
-                                        <w:szCs w:val="24"/>
-                                      </w:rPr>
-                                      <w:t>Corrected Version</w:t>
+                                      <w:t>February 10, 2021</w:t>
                                     </w:r>
                                   </w:p>
                                 </w:sdtContent>
@@ -363,7 +326,6 @@
                             <w:dataBinding w:prefixMappings="xmlns:ns0='http://purl.org/dc/elements/1.1/' xmlns:ns1='http://schemas.openxmlformats.org/package/2006/metadata/core-properties' " w:xpath="/ns1:coreProperties[1]/ns0:creator[1]" w:storeItemID="{6C3C8BC8-F283-45AE-878A-BAB7291924A1}"/>
                             <w:text/>
                           </w:sdtPr>
-                          <w:sdtEndPr/>
                           <w:sdtContent>
                             <w:p>
                               <w:pPr>
@@ -383,43 +345,7 @@
                                   <w:sz w:val="24"/>
                                   <w:szCs w:val="24"/>
                                 </w:rPr>
-                                <w:t xml:space="preserve">January </w:t>
-                              </w:r>
-                              <w:r>
-                                <w:rPr>
-                                  <w:caps/>
-                                  <w:color w:val="5F5F5F" w:themeColor="accent5"/>
-                                  <w:sz w:val="24"/>
-                                  <w:szCs w:val="24"/>
-                                </w:rPr>
-                                <w:t xml:space="preserve">13, </w:t>
-                              </w:r>
-                              <w:r>
-                                <w:rPr>
-                                  <w:caps/>
-                                  <w:color w:val="5F5F5F" w:themeColor="accent5"/>
-                                  <w:sz w:val="24"/>
-                                  <w:szCs w:val="24"/>
-                                </w:rPr>
-                                <w:t>2021</w:t>
-                              </w:r>
-                              <w:r>
-                                <w:rPr>
-                                  <w:caps/>
-                                  <w:color w:val="5F5F5F" w:themeColor="accent5"/>
-                                  <w:sz w:val="24"/>
-                                  <w:szCs w:val="24"/>
-                                </w:rPr>
-                                <w:t xml:space="preserve"> – </w:t>
-                              </w:r>
-                              <w:r>
-                                <w:rPr>
-                                  <w:caps/>
-                                  <w:color w:val="5F5F5F" w:themeColor="accent5"/>
-                                  <w:sz w:val="24"/>
-                                  <w:szCs w:val="24"/>
-                                </w:rPr>
-                                <w:t>Corrected Version</w:t>
+                                <w:t>February 10, 2021</w:t>
                               </w:r>
                             </w:p>
                           </w:sdtContent>
@@ -5836,7 +5762,7 @@
                   <w:caps/>
                   <w:color w:val="000000" w:themeColor="text1"/>
                 </w:rPr>
-                <w:t>January 13, 2021 – Corrected Version</w:t>
+                <w:t>February 10, 2021</w:t>
               </w:r>
             </w:p>
           </w:sdtContent>
@@ -7640,6 +7566,7 @@
     <w:rsid w:val="00393410"/>
     <w:rsid w:val="004E3604"/>
     <w:rsid w:val="0058775E"/>
+    <w:rsid w:val="0061484A"/>
     <w:rsid w:val="00633D36"/>
     <w:rsid w:val="00784EC5"/>
     <w:rsid w:val="008B4480"/>

</xml_diff>